<commit_message>
Finally back into development
</commit_message>
<xml_diff>
--- a/Doc/Week Two/Dev. doc Week Two.docx
+++ b/Doc/Week Two/Dev. doc Week Two.docx
@@ -9,7 +9,19 @@
     </w:p>
     <w:p>
       <w:r>
-        <w:t>Version: Week Two Unstable V2.0.0;</w:t>
+        <w:t>Version: Week Two Unstable V</w:t>
+      </w:r>
+      <w:r>
+        <w:t>1</w:t>
+      </w:r>
+      <w:r>
+        <w:t>.</w:t>
+      </w:r>
+      <w:r>
+        <w:t>2</w:t>
+      </w:r>
+      <w:r>
+        <w:t>.0;</w:t>
       </w:r>
     </w:p>
     <w:p>
@@ -25,7 +37,21 @@
     </w:p>
     <w:p>
       <w:r>
-        <w:t>Version: Week Two Unstable V2.0.0;</w:t>
+        <w:t>Version: Week Two Unstable V</w:t>
+      </w:r>
+      <w:r>
+        <w:t>1</w:t>
+      </w:r>
+      <w:r>
+        <w:t>.</w:t>
+      </w:r>
+      <w:r>
+        <w:t>2</w:t>
+      </w:r>
+      <w:bookmarkStart w:id="0" w:name="_GoBack"/>
+      <w:bookmarkEnd w:id="0"/>
+      <w:r>
+        <w:t>.0;</w:t>
       </w:r>
     </w:p>
     <w:p>
@@ -42,8 +68,6 @@
       <w:r>
         <w:t>Hours: 1;</w:t>
       </w:r>
-      <w:bookmarkStart w:id="0" w:name="_GoBack"/>
-      <w:bookmarkEnd w:id="0"/>
     </w:p>
     <w:p>
       <w:r>

</xml_diff>